<commit_message>
Added screenshot of the raw fluorescence values plotted against distance to determine cut off values for the auc function manually. Changed the main.R code to use peak1 and peak2 naming conventions rather than 0_to_60 and 60_to_end as those values are now stored as peak1_cutoff_value for each dataset.
</commit_message>
<xml_diff>
--- a/AUC_methods_Jeremy_Brown.docx
+++ b/AUC_methods_Jeremy_Brown.docx
@@ -4,8 +4,69 @@
   <w:body>
     <w:p>
       <w:pPr>
-        <w:ind w:left="720" w:hanging="360"/>
-      </w:pPr>
+        <w:pStyle w:val="ListParagraph"/>
+        <w:ind w:left="0"/>
+      </w:pPr>
+      <w:r>
+        <w:t>Condensed paragraph version</w:t>
+      </w:r>
+    </w:p>
+    <w:p>
+      <w:pPr>
+        <w:pStyle w:val="ListParagraph"/>
+        <w:ind w:left="0"/>
+      </w:pPr>
+      <w:r>
+        <w:t>We used</w:t>
+      </w:r>
+      <w:r>
+        <w:t xml:space="preserve"> the </w:t>
+      </w:r>
+      <w:r>
+        <w:t xml:space="preserve">auc function from the </w:t>
+      </w:r>
+      <w:r>
+        <w:t>MESS [1] package as auc(x, y, from = 0, type = ”spline”, absolutearea = True) if a subdivision error occu</w:t>
+      </w:r>
+      <w:r>
+        <w:t>ed</w:t>
+      </w:r>
+      <w:r>
+        <w:t xml:space="preserve"> then</w:t>
+      </w:r>
+      <w:r>
+        <w:t xml:space="preserve"> we</w:t>
+      </w:r>
+      <w:r>
+        <w:t xml:space="preserve"> use</w:t>
+      </w:r>
+      <w:r>
+        <w:t>d</w:t>
+      </w:r>
+      <w:r>
+        <w:t xml:space="preserve"> auc(x, y, from = 0, type = ”spline”, absolutearea = True, subdivision = 1000) and increase</w:t>
+      </w:r>
+      <w:r>
+        <w:t>d</w:t>
+      </w:r>
+      <w:r>
+        <w:t xml:space="preserve"> the subdivision value until the error </w:t>
+      </w:r>
+      <w:r>
+        <w:t>was</w:t>
+      </w:r>
+      <w:r>
+        <w:t xml:space="preserve"> resolved.</w:t>
+      </w:r>
+      <w:r>
+        <w:t xml:space="preserve"> We exported all the auc values into .csv files before importing that data into GraphPad PRISM for visualization.</w:t>
+      </w:r>
+    </w:p>
+    <w:p/>
+    <w:p>
+      <w:r>
+        <w:t>Expanded list version (supplemental?)</w:t>
+      </w:r>
     </w:p>
     <w:p>
       <w:pPr>
@@ -29,16 +90,14 @@
           <w:b/>
           <w:bCs/>
         </w:rPr>
-        <w:t>REF</w:t>
+        <w:t>1</w:t>
       </w:r>
       <w:r>
         <w:t>], {</w:t>
       </w:r>
-      <w:proofErr w:type="spellStart"/>
       <w:r>
         <w:t>readr</w:t>
       </w:r>
-      <w:proofErr w:type="spellEnd"/>
       <w:r>
         <w:t>} [</w:t>
       </w:r>
@@ -47,7 +106,7 @@
           <w:b/>
           <w:bCs/>
         </w:rPr>
-        <w:t>REF</w:t>
+        <w:t>2</w:t>
       </w:r>
       <w:r>
         <w:t>], {ggplot2} [</w:t>
@@ -57,16 +116,14 @@
           <w:b/>
           <w:bCs/>
         </w:rPr>
-        <w:t>REF</w:t>
+        <w:t>3</w:t>
       </w:r>
       <w:r>
         <w:t>], {</w:t>
       </w:r>
-      <w:proofErr w:type="spellStart"/>
-      <w:r>
-        <w:t>dplyr</w:t>
-      </w:r>
-      <w:proofErr w:type="spellEnd"/>
+      <w:r>
+        <w:t>tidyr</w:t>
+      </w:r>
       <w:r>
         <w:t>} [</w:t>
       </w:r>
@@ -75,7 +132,7 @@
           <w:b/>
           <w:bCs/>
         </w:rPr>
-        <w:t>REF</w:t>
+        <w:t>4</w:t>
       </w:r>
       <w:r>
         <w:t xml:space="preserve">], </w:t>
@@ -86,11 +143,9 @@
       <w:r>
         <w:t>{</w:t>
       </w:r>
-      <w:proofErr w:type="spellStart"/>
-      <w:r>
-        <w:t>tidyr</w:t>
-      </w:r>
-      <w:proofErr w:type="spellEnd"/>
+      <w:r>
+        <w:t>dplyr</w:t>
+      </w:r>
       <w:r>
         <w:t>} [</w:t>
       </w:r>
@@ -99,7 +154,7 @@
           <w:b/>
           <w:bCs/>
         </w:rPr>
-        <w:t>REF</w:t>
+        <w:t>5</w:t>
       </w:r>
       <w:r>
         <w:t>]</w:t>
@@ -114,21 +169,11 @@
         <w:t xml:space="preserve"> may either use</w:t>
       </w:r>
       <w:r>
-        <w:t xml:space="preserve"> the Packages tab or the </w:t>
-      </w:r>
-      <w:proofErr w:type="spellStart"/>
-      <w:r>
-        <w:t>install.</w:t>
-      </w:r>
-      <w:proofErr w:type="gramStart"/>
-      <w:r>
-        <w:t>package</w:t>
+        <w:t xml:space="preserve"> the Packages tab or the install.package</w:t>
       </w:r>
       <w:r>
         <w:t>s</w:t>
       </w:r>
-      <w:proofErr w:type="spellEnd"/>
-      <w:proofErr w:type="gramEnd"/>
       <w:r>
         <w:t xml:space="preserve"> function. The packages will </w:t>
       </w:r>
@@ -164,6 +209,9 @@
         <w:pStyle w:val="ListParagraph"/>
       </w:pPr>
       <w:r>
+        <w:rPr>
+          <w:noProof/>
+        </w:rPr>
         <w:drawing>
           <wp:inline distT="0" distB="0" distL="0" distR="0" wp14:anchorId="330B3A75" wp14:editId="50CE6847">
             <wp:extent cx="2667372" cy="4477375"/>
@@ -230,6 +278,9 @@
         <w:pStyle w:val="ListParagraph"/>
       </w:pPr>
       <w:r>
+        <w:rPr>
+          <w:noProof/>
+        </w:rPr>
         <w:lastRenderedPageBreak/>
         <w:drawing>
           <wp:inline distT="0" distB="0" distL="0" distR="0" wp14:anchorId="5556684F" wp14:editId="6EEC8AE5">
@@ -277,15 +328,7 @@
         </w:numPr>
       </w:pPr>
       <w:r>
-        <w:t xml:space="preserve">Convert the raw fluorescence values into R </w:t>
-      </w:r>
-      <w:proofErr w:type="spellStart"/>
-      <w:r>
-        <w:t>dataframes</w:t>
-      </w:r>
-      <w:proofErr w:type="spellEnd"/>
-      <w:r>
-        <w:t>.</w:t>
+        <w:t>Convert the raw fluorescence values into R dataframes.</w:t>
       </w:r>
     </w:p>
     <w:p>
@@ -315,26 +358,13 @@
         </w:numPr>
       </w:pPr>
       <w:r>
-        <w:t xml:space="preserve">Use the </w:t>
-      </w:r>
-      <w:proofErr w:type="spellStart"/>
-      <w:r>
-        <w:t>grep</w:t>
+        <w:t>Use the grep</w:t>
       </w:r>
       <w:r>
         <w:t>l</w:t>
       </w:r>
-      <w:proofErr w:type="spellEnd"/>
-      <w:r>
-        <w:t xml:space="preserve"> function to create </w:t>
-      </w:r>
-      <w:proofErr w:type="spellStart"/>
-      <w:r>
-        <w:t>dataframes</w:t>
-      </w:r>
-      <w:proofErr w:type="spellEnd"/>
-      <w:r>
-        <w:t xml:space="preserve"> of each condition</w:t>
+      <w:r>
+        <w:t xml:space="preserve"> function to create dataframes of each condition</w:t>
       </w:r>
       <w:r>
         <w:t xml:space="preserve"> by using the identifiers</w:t>
@@ -345,6 +375,9 @@
     </w:p>
     <w:p>
       <w:r>
+        <w:rPr>
+          <w:noProof/>
+        </w:rPr>
         <w:drawing>
           <wp:inline distT="0" distB="0" distL="0" distR="0" wp14:anchorId="1E663542" wp14:editId="2576111D">
             <wp:extent cx="5943600" cy="1736090"/>
@@ -399,15 +432,7 @@
         <w:pStyle w:val="ListParagraph"/>
       </w:pPr>
       <w:r>
-        <w:t xml:space="preserve">The MESS AUC function uses the </w:t>
-      </w:r>
-      <w:proofErr w:type="spellStart"/>
-      <w:r>
-        <w:t>splinefun</w:t>
-      </w:r>
-      <w:proofErr w:type="spellEnd"/>
-      <w:r>
-        <w:t xml:space="preserve"> function and an integration function to calculate an integral for the area under the curve of a spline that fits the curve that is a function of x</w:t>
+        <w:t>The MESS AUC function uses the splinefun function and an integration function to calculate an integral for the area under the curve of a spline that fits the curve that is a function of x</w:t>
       </w:r>
       <w:r>
         <w:t xml:space="preserve"> and y.</w:t>
@@ -449,31 +474,7 @@
         <w:t xml:space="preserve"> in this function are the fluorescence values at those distances.</w:t>
       </w:r>
       <w:r>
-        <w:t xml:space="preserve"> In this case we use the brackets to grab a specific column and the </w:t>
-      </w:r>
-      <w:proofErr w:type="spellStart"/>
-      <w:r>
-        <w:t>the</w:t>
-      </w:r>
-      <w:proofErr w:type="spellEnd"/>
-      <w:r>
-        <w:t xml:space="preserve"> drop = TRUE argument to make our wide, or multiple columns, </w:t>
-      </w:r>
-      <w:proofErr w:type="spellStart"/>
-      <w:r>
-        <w:t>dataframe</w:t>
-      </w:r>
-      <w:proofErr w:type="spellEnd"/>
-      <w:r>
-        <w:t xml:space="preserve"> into a long, or multiple rows, </w:t>
-      </w:r>
-      <w:proofErr w:type="spellStart"/>
-      <w:r>
-        <w:t>dataframe</w:t>
-      </w:r>
-      <w:proofErr w:type="spellEnd"/>
-      <w:r>
-        <w:t xml:space="preserve">. </w:t>
+        <w:t xml:space="preserve"> In this case we use the brackets to grab a specific column and the the drop = TRUE argument to make our wide, or multiple columns, dataframe into a long, or multiple rows, dataframe. </w:t>
       </w:r>
     </w:p>
     <w:p>
@@ -482,6 +483,9 @@
         <w:ind w:left="1440"/>
       </w:pPr>
       <w:r>
+        <w:rPr>
+          <w:noProof/>
+        </w:rPr>
         <w:drawing>
           <wp:inline distT="0" distB="0" distL="0" distR="0" wp14:anchorId="07B74D78" wp14:editId="1E23B196">
             <wp:extent cx="5763429" cy="181000"/>
@@ -552,15 +556,7 @@
         </w:numPr>
       </w:pPr>
       <w:r>
-        <w:t xml:space="preserve">Use </w:t>
-      </w:r>
-      <w:proofErr w:type="spellStart"/>
-      <w:r>
-        <w:t>absolutearea</w:t>
-      </w:r>
-      <w:proofErr w:type="spellEnd"/>
-      <w:r>
-        <w:t xml:space="preserve"> = TRUE if dealing with negative Y values.</w:t>
+        <w:t>Use absolutearea = TRUE if dealing with negative Y values.</w:t>
       </w:r>
     </w:p>
     <w:p>
@@ -577,6 +573,9 @@
     </w:p>
     <w:p>
       <w:r>
+        <w:rPr>
+          <w:noProof/>
+        </w:rPr>
         <w:drawing>
           <wp:inline distT="0" distB="0" distL="0" distR="0" wp14:anchorId="437C194E" wp14:editId="0AE3AAA4">
             <wp:extent cx="4429743" cy="400106"/>
@@ -643,6 +642,9 @@
         <w:pStyle w:val="ListParagraph"/>
       </w:pPr>
       <w:r>
+        <w:rPr>
+          <w:noProof/>
+        </w:rPr>
         <w:lastRenderedPageBreak/>
         <w:drawing>
           <wp:inline distT="0" distB="0" distL="0" distR="0" wp14:anchorId="6D415462" wp14:editId="5FBEB271">
@@ -686,15 +688,7 @@
         <w:pStyle w:val="ListParagraph"/>
       </w:pPr>
       <w:r>
-        <w:t>The x = reorder(Identified, -</w:t>
-      </w:r>
-      <w:proofErr w:type="spellStart"/>
-      <w:r>
-        <w:t>AUC_Values</w:t>
-      </w:r>
-      <w:proofErr w:type="spellEnd"/>
-      <w:r>
-        <w:t xml:space="preserve">) </w:t>
+        <w:t xml:space="preserve">The x = reorder(Identified, -AUC_Values) </w:t>
       </w:r>
       <w:r>
         <w:t xml:space="preserve">is the </w:t>
@@ -726,30 +720,17 @@
         </w:numPr>
       </w:pPr>
       <w:r>
-        <w:t xml:space="preserve">Save the </w:t>
-      </w:r>
-      <w:proofErr w:type="spellStart"/>
-      <w:r>
-        <w:t>dotplot</w:t>
-      </w:r>
-      <w:proofErr w:type="spellEnd"/>
-      <w:r>
-        <w:t xml:space="preserve"> using the </w:t>
-      </w:r>
-      <w:proofErr w:type="spellStart"/>
-      <w:r>
-        <w:t>ggsave</w:t>
-      </w:r>
-      <w:proofErr w:type="spellEnd"/>
-      <w:r>
-        <w:t xml:space="preserve"> function.</w:t>
-      </w:r>
-    </w:p>
-    <w:p>
-      <w:pPr>
-        <w:pStyle w:val="ListParagraph"/>
-      </w:pPr>
-      <w:r>
+        <w:t>Save the dotplot using the ggsave function.</w:t>
+      </w:r>
+    </w:p>
+    <w:p>
+      <w:pPr>
+        <w:pStyle w:val="ListParagraph"/>
+      </w:pPr>
+      <w:r>
+        <w:rPr>
+          <w:noProof/>
+        </w:rPr>
         <w:drawing>
           <wp:inline distT="0" distB="0" distL="0" distR="0" wp14:anchorId="0DAE1412" wp14:editId="6A44AF8F">
             <wp:extent cx="4810796" cy="543001"/>
@@ -796,30 +777,17 @@
         </w:numPr>
       </w:pPr>
       <w:r>
-        <w:t xml:space="preserve">Save the </w:t>
-      </w:r>
-      <w:proofErr w:type="spellStart"/>
-      <w:r>
-        <w:t>dataframe</w:t>
-      </w:r>
-      <w:proofErr w:type="spellEnd"/>
-      <w:r>
-        <w:t xml:space="preserve"> used to create the </w:t>
-      </w:r>
-      <w:proofErr w:type="spellStart"/>
-      <w:r>
-        <w:t>dotplot</w:t>
-      </w:r>
-      <w:proofErr w:type="spellEnd"/>
-      <w:r>
-        <w:t xml:space="preserve"> using the write.csv function.</w:t>
-      </w:r>
-    </w:p>
-    <w:p>
-      <w:pPr>
-        <w:pStyle w:val="ListParagraph"/>
-      </w:pPr>
-      <w:r>
+        <w:t>Save the dataframe used to create the dotplot using the write.csv function.</w:t>
+      </w:r>
+    </w:p>
+    <w:p>
+      <w:pPr>
+        <w:pStyle w:val="ListParagraph"/>
+      </w:pPr>
+      <w:r>
+        <w:rPr>
+          <w:noProof/>
+        </w:rPr>
         <w:drawing>
           <wp:inline distT="0" distB="0" distL="0" distR="0" wp14:anchorId="45AF00F5" wp14:editId="65C48FB8">
             <wp:extent cx="4363059" cy="409632"/>
@@ -856,6 +824,137 @@
           </wp:inline>
         </w:drawing>
       </w:r>
+    </w:p>
+    <w:p>
+      <w:pPr>
+        <w:pStyle w:val="ListParagraph"/>
+      </w:pPr>
+    </w:p>
+    <w:p>
+      <w:pPr>
+        <w:jc w:val="center"/>
+      </w:pPr>
+      <w:r>
+        <w:t>Citations</w:t>
+      </w:r>
+    </w:p>
+    <w:p>
+      <w:r>
+        <w:t xml:space="preserve"> </w:t>
+      </w:r>
+      <w:r>
+        <w:t>1.</w:t>
+      </w:r>
+      <w:r>
+        <w:t xml:space="preserve"> Claus Thorn Ekstrøm (2022). MESS: Miscellaneous Esoteric Statistical Scripts. R package</w:t>
+      </w:r>
+    </w:p>
+    <w:p>
+      <w:r>
+        <w:t xml:space="preserve">  version 0.5.9. </w:t>
+      </w:r>
+      <w:hyperlink r:id="rId13" w:history="1">
+        <w:r>
+          <w:rPr>
+            <w:rStyle w:val="Hyperlink"/>
+          </w:rPr>
+          <w:t>https://CRAN.R-project.org/package=MESS</w:t>
+        </w:r>
+      </w:hyperlink>
+    </w:p>
+    <w:p/>
+    <w:p>
+      <w:r>
+        <w:t xml:space="preserve">  </w:t>
+      </w:r>
+      <w:r>
+        <w:t xml:space="preserve">2. </w:t>
+      </w:r>
+      <w:r>
+        <w:t>Hadley Wickham, Jim Hester and Jennifer Bryan (2022). readr: Read Rectangular Text Data.</w:t>
+      </w:r>
+    </w:p>
+    <w:p>
+      <w:r>
+        <w:t xml:space="preserve">  R package version 2.1.2. </w:t>
+      </w:r>
+      <w:hyperlink r:id="rId14" w:history="1">
+        <w:r>
+          <w:rPr>
+            <w:rStyle w:val="Hyperlink"/>
+          </w:rPr>
+          <w:t>https://CRAN.R-project.org/package=readr</w:t>
+        </w:r>
+      </w:hyperlink>
+    </w:p>
+    <w:p/>
+    <w:p>
+      <w:r>
+        <w:t xml:space="preserve">  </w:t>
+      </w:r>
+      <w:r>
+        <w:t>3.</w:t>
+      </w:r>
+      <w:r>
+        <w:t xml:space="preserve"> </w:t>
+      </w:r>
+      <w:r>
+        <w:t>H. Wickham. ggplot2: Elegant Graphics for Data Analysis. Springer-Verlag New York, 2016.</w:t>
+      </w:r>
+      <w:r>
+        <w:t xml:space="preserve"> </w:t>
+      </w:r>
+    </w:p>
+    <w:p/>
+    <w:p>
+      <w:r>
+        <w:lastRenderedPageBreak/>
+        <w:t xml:space="preserve">  </w:t>
+      </w:r>
+      <w:r>
+        <w:t xml:space="preserve">4. </w:t>
+      </w:r>
+      <w:r>
+        <w:t>Hadley Wickham and Maximilian Girlich (2022). tidyr: Tidy Messy Data. R package version</w:t>
+      </w:r>
+    </w:p>
+    <w:p>
+      <w:r>
+        <w:t xml:space="preserve">  1.2.0. </w:t>
+      </w:r>
+      <w:hyperlink r:id="rId15" w:history="1">
+        <w:r>
+          <w:rPr>
+            <w:rStyle w:val="Hyperlink"/>
+          </w:rPr>
+          <w:t>https://CRAN.R-project.org/package=tidyr</w:t>
+        </w:r>
+      </w:hyperlink>
+    </w:p>
+    <w:p/>
+    <w:p>
+      <w:r>
+        <w:t xml:space="preserve">  </w:t>
+      </w:r>
+      <w:r>
+        <w:t xml:space="preserve">5. </w:t>
+      </w:r>
+      <w:r>
+        <w:t>Hadley Wickham, Romain François, Lionel Henry and Kirill Müller (2022). dplyr: A Grammar</w:t>
+      </w:r>
+    </w:p>
+    <w:p>
+      <w:r>
+        <w:t xml:space="preserve">  of Data Manipulation. R package version 1.0.10. </w:t>
+      </w:r>
+      <w:hyperlink r:id="rId16" w:history="1">
+        <w:r>
+          <w:rPr>
+            <w:rStyle w:val="Hyperlink"/>
+          </w:rPr>
+          <w:t>https://CRAN.R-project.org/package=dplyr</w:t>
+        </w:r>
+      </w:hyperlink>
     </w:p>
     <w:sectPr>
       <w:pgSz w:w="12240" w:h="15840"/>
@@ -1401,6 +1500,29 @@
       <w:contextualSpacing/>
     </w:pPr>
   </w:style>
+  <w:style w:type="character" w:styleId="Hyperlink">
+    <w:name w:val="Hyperlink"/>
+    <w:basedOn w:val="DefaultParagraphFont"/>
+    <w:uiPriority w:val="99"/>
+    <w:unhideWhenUsed/>
+    <w:rsid w:val="00B41748"/>
+    <w:rPr>
+      <w:color w:val="0563C1" w:themeColor="hyperlink"/>
+      <w:u w:val="single"/>
+    </w:rPr>
+  </w:style>
+  <w:style w:type="character" w:styleId="UnresolvedMention">
+    <w:name w:val="Unresolved Mention"/>
+    <w:basedOn w:val="DefaultParagraphFont"/>
+    <w:uiPriority w:val="99"/>
+    <w:semiHidden/>
+    <w:unhideWhenUsed/>
+    <w:rsid w:val="00B41748"/>
+    <w:rPr>
+      <w:color w:val="605E5C"/>
+      <w:shd w:val="clear" w:color="auto" w:fill="E1DFDD"/>
+    </w:rPr>
+  </w:style>
 </w:styles>
 </file>
 

</xml_diff>